<commit_message>
update spacing in the base
</commit_message>
<xml_diff>
--- a/backend/drscm/templates/invoice/base.docx
+++ b/backend/drscm/templates/invoice/base.docx
@@ -17,17 +17,17 @@
         <mc:AlternateContent>
           <mc:Choice Requires="wps">
             <w:drawing>
-              <wp:anchor distT="0" distB="0" distL="114300" distR="114300" simplePos="0" relativeHeight="251659264" behindDoc="0" locked="0" layoutInCell="1" allowOverlap="1" wp14:anchorId="726F070D" wp14:editId="34CE5876">
+              <wp:anchor distT="0" distB="0" distL="114300" distR="114300" simplePos="0" relativeHeight="251659264" behindDoc="1" locked="0" layoutInCell="1" allowOverlap="1" wp14:anchorId="726F070D" wp14:editId="5F25ABF6">
                 <wp:simplePos x="0" y="0"/>
                 <wp:positionH relativeFrom="column">
-                  <wp:posOffset>173355</wp:posOffset>
+                  <wp:posOffset>243840</wp:posOffset>
                 </wp:positionH>
                 <wp:positionV relativeFrom="paragraph">
-                  <wp:posOffset>209550</wp:posOffset>
+                  <wp:posOffset>-784860</wp:posOffset>
                 </wp:positionV>
                 <wp:extent cx="3209925" cy="2198370"/>
                 <wp:effectExtent l="0" t="0" r="9525" b="0"/>
-                <wp:wrapTopAndBottom/>
+                <wp:wrapNone/>
                 <wp:docPr id="2" name="Text Box 2"/>
                 <wp:cNvGraphicFramePr>
                   <a:graphicFrameLocks xmlns:a="http://schemas.openxmlformats.org/drawingml/2006/main"/>
@@ -429,7 +429,7 @@
                 <v:stroke joinstyle="miter"/>
                 <v:path gradientshapeok="t" o:connecttype="rect"/>
               </v:shapetype>
-              <v:shape id="Text Box 2" o:spid="_x0000_s1026" type="#_x0000_t202" style="position:absolute;left:0;text-align:left;margin-left:13.65pt;margin-top:16.5pt;width:252.75pt;height:173.1pt;z-index:251659264;visibility:visible;mso-wrap-style:square;mso-width-percent:0;mso-height-percent:0;mso-wrap-distance-left:9pt;mso-wrap-distance-top:0;mso-wrap-distance-right:9pt;mso-wrap-distance-bottom:0;mso-position-horizontal:absolute;mso-position-horizontal-relative:text;mso-position-vertical:absolute;mso-position-vertical-relative:text;mso-width-percent:0;mso-height-percent:0;mso-width-relative:margin;mso-height-relative:margin;v-text-anchor:bottom" o:gfxdata="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" stroked="f">
+              <v:shape id="Text Box 2" o:spid="_x0000_s1026" type="#_x0000_t202" style="position:absolute;left:0;text-align:left;margin-left:19.2pt;margin-top:-61.8pt;width:252.75pt;height:173.1pt;z-index:-251657216;visibility:visible;mso-wrap-style:square;mso-width-percent:0;mso-height-percent:0;mso-wrap-distance-left:9pt;mso-wrap-distance-top:0;mso-wrap-distance-right:9pt;mso-wrap-distance-bottom:0;mso-position-horizontal:absolute;mso-position-horizontal-relative:text;mso-position-vertical:absolute;mso-position-vertical-relative:text;mso-width-percent:0;mso-height-percent:0;mso-width-relative:margin;mso-height-relative:margin;v-text-anchor:bottom" o:gfxdata="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" stroked="f">
                 <v:textbox>
                   <w:txbxContent>
                     <w:p>
@@ -773,7 +773,6 @@
                     </w:p>
                   </w:txbxContent>
                 </v:textbox>
-                <w10:wrap type="topAndBottom"/>
               </v:shape>
             </w:pict>
           </mc:Fallback>
@@ -803,6 +802,96 @@
         </w:tabs>
         <w:spacing w:after="0" w:line="240" w:lineRule="auto"/>
         <w:ind w:left="-90"/>
+        <w:jc w:val="right"/>
+        <w:rPr>
+          <w:rFonts w:ascii="Arial" w:eastAsia="Cambria" w:hAnsi="Arial" w:cs="Times New Roman"/>
+          <w:szCs w:val="20"/>
+          <w:lang w:val="nl-NL"/>
+        </w:rPr>
+      </w:pPr>
+    </w:p>
+    <w:p>
+      <w:pPr>
+        <w:tabs>
+          <w:tab w:val="right" w:pos="8789"/>
+        </w:tabs>
+        <w:spacing w:after="0" w:line="240" w:lineRule="auto"/>
+        <w:ind w:left="-90"/>
+        <w:jc w:val="right"/>
+        <w:rPr>
+          <w:rFonts w:ascii="Arial" w:eastAsia="Cambria" w:hAnsi="Arial" w:cs="Times New Roman"/>
+          <w:szCs w:val="20"/>
+          <w:lang w:val="nl-NL"/>
+        </w:rPr>
+      </w:pPr>
+    </w:p>
+    <w:p>
+      <w:pPr>
+        <w:tabs>
+          <w:tab w:val="right" w:pos="8789"/>
+        </w:tabs>
+        <w:spacing w:after="0" w:line="240" w:lineRule="auto"/>
+        <w:ind w:left="-90"/>
+        <w:jc w:val="right"/>
+        <w:rPr>
+          <w:rFonts w:ascii="Arial" w:eastAsia="Cambria" w:hAnsi="Arial" w:cs="Times New Roman"/>
+          <w:szCs w:val="20"/>
+          <w:lang w:val="nl-NL"/>
+        </w:rPr>
+      </w:pPr>
+    </w:p>
+    <w:p>
+      <w:pPr>
+        <w:tabs>
+          <w:tab w:val="right" w:pos="8789"/>
+        </w:tabs>
+        <w:spacing w:after="0" w:line="240" w:lineRule="auto"/>
+        <w:ind w:left="-90"/>
+        <w:jc w:val="right"/>
+        <w:rPr>
+          <w:rFonts w:ascii="Arial" w:eastAsia="Cambria" w:hAnsi="Arial" w:cs="Times New Roman"/>
+          <w:szCs w:val="20"/>
+          <w:lang w:val="nl-NL"/>
+        </w:rPr>
+      </w:pPr>
+    </w:p>
+    <w:p>
+      <w:pPr>
+        <w:tabs>
+          <w:tab w:val="right" w:pos="8789"/>
+        </w:tabs>
+        <w:spacing w:after="0" w:line="240" w:lineRule="auto"/>
+        <w:ind w:left="-90"/>
+        <w:jc w:val="right"/>
+        <w:rPr>
+          <w:rFonts w:ascii="Arial" w:eastAsia="Cambria" w:hAnsi="Arial" w:cs="Times New Roman"/>
+          <w:szCs w:val="20"/>
+          <w:lang w:val="nl-NL"/>
+        </w:rPr>
+      </w:pPr>
+    </w:p>
+    <w:p>
+      <w:pPr>
+        <w:tabs>
+          <w:tab w:val="right" w:pos="8789"/>
+        </w:tabs>
+        <w:spacing w:after="0" w:line="240" w:lineRule="auto"/>
+        <w:ind w:left="-90"/>
+        <w:jc w:val="right"/>
+        <w:rPr>
+          <w:rFonts w:ascii="Arial" w:eastAsia="Cambria" w:hAnsi="Arial" w:cs="Times New Roman"/>
+          <w:szCs w:val="20"/>
+          <w:lang w:val="nl-NL"/>
+        </w:rPr>
+      </w:pPr>
+    </w:p>
+    <w:p>
+      <w:pPr>
+        <w:tabs>
+          <w:tab w:val="right" w:pos="8789"/>
+        </w:tabs>
+        <w:spacing w:after="0" w:line="240" w:lineRule="auto"/>
+        <w:ind w:left="-90" w:right="270"/>
         <w:jc w:val="right"/>
         <w:rPr>
           <w:rFonts w:ascii="Arial" w:eastAsia="Cambria" w:hAnsi="Arial" w:cs="Arial"/>
@@ -1821,6 +1910,74 @@
           </w:p>
         </w:tc>
       </w:tr>
+      <w:tr>
+        <w:tc>
+          <w:tcPr>
+            <w:tcW w:w="4402" w:type="dxa"/>
+          </w:tcPr>
+          <w:p>
+            <w:pPr>
+              <w:ind w:left="-90"/>
+              <w:rPr>
+                <w:rFonts w:eastAsia="Cambria" w:cs="Times New Roman"/>
+                <w:szCs w:val="20"/>
+                <w:lang w:val="pt-BR"/>
+              </w:rPr>
+            </w:pPr>
+          </w:p>
+        </w:tc>
+        <w:tc>
+          <w:tcPr>
+            <w:tcW w:w="2160" w:type="dxa"/>
+          </w:tcPr>
+          <w:p>
+            <w:pPr>
+              <w:ind w:left="-90"/>
+              <w:rPr>
+                <w:rFonts w:eastAsia="Cambria" w:cs="Times New Roman"/>
+                <w:b/>
+                <w:bCs/>
+                <w:szCs w:val="20"/>
+                <w:lang w:val="pt-BR"/>
+              </w:rPr>
+            </w:pPr>
+          </w:p>
+        </w:tc>
+        <w:tc>
+          <w:tcPr>
+            <w:tcW w:w="1620" w:type="dxa"/>
+          </w:tcPr>
+          <w:p>
+            <w:pPr>
+              <w:ind w:left="-90"/>
+              <w:rPr>
+                <w:rFonts w:eastAsia="Cambria" w:cs="Times New Roman"/>
+                <w:b/>
+                <w:bCs/>
+                <w:szCs w:val="20"/>
+                <w:lang w:val="pt-BR"/>
+              </w:rPr>
+            </w:pPr>
+          </w:p>
+        </w:tc>
+        <w:tc>
+          <w:tcPr>
+            <w:tcW w:w="450" w:type="dxa"/>
+          </w:tcPr>
+          <w:p>
+            <w:pPr>
+              <w:ind w:left="-90"/>
+              <w:rPr>
+                <w:rFonts w:eastAsia="Cambria" w:cs="Times New Roman"/>
+                <w:b/>
+                <w:bCs/>
+                <w:szCs w:val="20"/>
+                <w:lang w:val="pt-BR"/>
+              </w:rPr>
+            </w:pPr>
+          </w:p>
+        </w:tc>
+      </w:tr>
     </w:tbl>
     <w:p>
       <w:pPr>
@@ -1839,7 +1996,6 @@
         <w:rPr>
           <w:rFonts w:ascii="Arial" w:eastAsia="Times New Roman" w:hAnsi="Arial" w:cs="Times New Roman"/>
           <w:szCs w:val="24"/>
-          <w:lang w:val="en-GB"/>
         </w:rPr>
       </w:pPr>
     </w:p>
@@ -2061,28 +2217,7 @@
     <w:p>
       <w:pPr>
         <w:spacing w:after="0" w:line="240" w:lineRule="auto"/>
-        <w:ind w:left="-90" w:right="720"/>
-        <w:rPr>
-          <w:rFonts w:ascii="Arial" w:eastAsia="Times New Roman" w:hAnsi="Arial" w:cs="Times New Roman"/>
-          <w:sz w:val="16"/>
-          <w:szCs w:val="24"/>
-          <w:lang w:val="en-GB"/>
-        </w:rPr>
-      </w:pPr>
-      <w:r>
-        <w:rPr>
-          <w:rFonts w:ascii="Arial" w:eastAsia="Times New Roman" w:hAnsi="Arial" w:cs="Times New Roman"/>
-          <w:sz w:val="16"/>
-          <w:szCs w:val="24"/>
-          <w:lang w:val="en-GB"/>
-        </w:rPr>
-        <w:br w:type="page"/>
-      </w:r>
-    </w:p>
-    <w:p>
-      <w:pPr>
-        <w:spacing w:after="0" w:line="240" w:lineRule="auto"/>
-        <w:ind w:left="-90" w:right="720"/>
+        <w:ind w:right="720"/>
         <w:rPr>
           <w:rFonts w:ascii="Arial" w:eastAsia="Times New Roman" w:hAnsi="Arial" w:cs="Times New Roman"/>
           <w:sz w:val="16"/>
@@ -2094,7 +2229,7 @@
     <w:p>
       <w:pPr>
         <w:spacing w:after="0" w:line="240" w:lineRule="auto"/>
-        <w:ind w:left="-90" w:right="720"/>
+        <w:ind w:right="720"/>
         <w:rPr>
           <w:rFonts w:ascii="Arial" w:eastAsia="Times New Roman" w:hAnsi="Arial" w:cs="Times New Roman"/>
           <w:sz w:val="16"/>
@@ -2106,7 +2241,7 @@
     <w:p>
       <w:pPr>
         <w:spacing w:after="0" w:line="240" w:lineRule="auto"/>
-        <w:ind w:left="-90" w:right="720"/>
+        <w:ind w:right="720"/>
         <w:rPr>
           <w:rFonts w:ascii="Arial" w:eastAsia="Times New Roman" w:hAnsi="Arial" w:cs="Times New Roman"/>
           <w:sz w:val="16"/>
@@ -2118,7 +2253,7 @@
     <w:p>
       <w:pPr>
         <w:spacing w:after="0" w:line="240" w:lineRule="auto"/>
-        <w:ind w:left="-90" w:right="720"/>
+        <w:ind w:right="720"/>
         <w:rPr>
           <w:rFonts w:ascii="Arial" w:eastAsia="Times New Roman" w:hAnsi="Arial" w:cs="Times New Roman"/>
           <w:sz w:val="16"/>
@@ -2130,7 +2265,7 @@
     <w:p>
       <w:pPr>
         <w:spacing w:after="0" w:line="240" w:lineRule="auto"/>
-        <w:ind w:left="-90" w:right="720"/>
+        <w:ind w:right="720"/>
         <w:rPr>
           <w:rFonts w:ascii="Arial" w:eastAsia="Times New Roman" w:hAnsi="Arial" w:cs="Times New Roman"/>
           <w:sz w:val="16"/>
@@ -2142,7 +2277,17 @@
     <w:p>
       <w:pPr>
         <w:spacing w:after="0" w:line="240" w:lineRule="auto"/>
-        <w:ind w:left="-90" w:right="720"/>
+        <w:ind w:right="720"/>
+        <w:rPr>
+          <w:rFonts w:ascii="Arial" w:eastAsia="Times New Roman" w:hAnsi="Arial" w:cs="Times New Roman"/>
+          <w:sz w:val="16"/>
+          <w:szCs w:val="24"/>
+          <w:lang w:val="en-GB"/>
+        </w:rPr>
+      </w:pPr>
+    </w:p>
+    <w:p>
+      <w:pPr>
         <w:rPr>
           <w:rFonts w:ascii="Arial" w:eastAsia="Times New Roman" w:hAnsi="Arial" w:cs="Times New Roman"/>
           <w:sz w:val="16"/>
@@ -2213,6 +2358,7 @@
                 <w:bCs/>
                 <w:lang w:val="en-GB"/>
               </w:rPr>
+              <w:lastRenderedPageBreak/>
               <w:t>Date</w:t>
             </w:r>
           </w:p>
@@ -2685,50 +2831,12 @@
         </w:tc>
       </w:tr>
     </w:tbl>
-    <w:p>
-      <w:pPr>
-        <w:spacing w:after="0" w:line="240" w:lineRule="auto"/>
-        <w:ind w:left="-90" w:right="720"/>
-        <w:rPr>
-          <w:rFonts w:ascii="Arial" w:eastAsia="Times New Roman" w:hAnsi="Arial" w:cs="Times New Roman"/>
-          <w:sz w:val="16"/>
-          <w:szCs w:val="24"/>
-          <w:lang w:val="en-GB"/>
-        </w:rPr>
-      </w:pPr>
-    </w:p>
-    <w:p>
-      <w:pPr>
-        <w:spacing w:after="0" w:line="240" w:lineRule="auto"/>
-        <w:ind w:left="-90" w:right="720"/>
-        <w:rPr>
-          <w:rFonts w:ascii="Arial" w:eastAsia="Times New Roman" w:hAnsi="Arial" w:cs="Times New Roman"/>
-          <w:sz w:val="16"/>
-          <w:szCs w:val="24"/>
-          <w:lang w:val="en-GB"/>
-        </w:rPr>
-      </w:pPr>
-    </w:p>
-    <w:p>
-      <w:pPr>
-        <w:spacing w:after="0" w:line="240" w:lineRule="auto"/>
-        <w:ind w:left="-90"/>
-        <w:rPr>
-          <w:rFonts w:ascii="Arial" w:eastAsia="Cambria" w:hAnsi="Arial" w:cs="Arial"/>
-          <w:lang w:val="nl-NL"/>
-        </w:rPr>
-      </w:pPr>
-    </w:p>
-    <w:p>
-      <w:pPr>
-        <w:ind w:left="-90"/>
-      </w:pPr>
-    </w:p>
+    <w:p/>
     <w:sectPr>
       <w:headerReference w:type="default" r:id="rId6"/>
       <w:footerReference w:type="default" r:id="rId7"/>
       <w:pgSz w:w="12240" w:h="15840"/>
-      <w:pgMar w:top="1440" w:right="1440" w:bottom="1440" w:left="1440" w:header="720" w:footer="720" w:gutter="0"/>
+      <w:pgMar w:top="2436" w:right="1440" w:bottom="1440" w:left="1440" w:header="720" w:footer="720" w:gutter="0"/>
       <w:cols w:space="720"/>
       <w:docGrid w:linePitch="360"/>
     </w:sectPr>
@@ -2919,7 +3027,7 @@
           <wp:extent cx="906780" cy="9409024"/>
           <wp:effectExtent l="0" t="0" r="7620" b="1905"/>
           <wp:wrapNone/>
-          <wp:docPr id="4" name="Picture 4"/>
+          <wp:docPr id="26" name="Picture 26"/>
           <wp:cNvGraphicFramePr>
             <a:graphicFrameLocks xmlns:a="http://schemas.openxmlformats.org/drawingml/2006/main" noChangeAspect="1"/>
           </wp:cNvGraphicFramePr>
@@ -2983,7 +3091,7 @@
           <wp:extent cx="1812290" cy="3352165"/>
           <wp:effectExtent l="0" t="0" r="0" b="635"/>
           <wp:wrapNone/>
-          <wp:docPr id="3" name="Picture 3"/>
+          <wp:docPr id="27" name="Picture 27"/>
           <wp:cNvGraphicFramePr>
             <a:graphicFrameLocks xmlns:a="http://schemas.openxmlformats.org/drawingml/2006/main" noChangeAspect="1"/>
           </wp:cNvGraphicFramePr>

</xml_diff>

<commit_message>
move the client info section up in the base template
</commit_message>
<xml_diff>
--- a/backend/drscm/templates/invoice/base.docx
+++ b/backend/drscm/templates/invoice/base.docx
@@ -17,13 +17,13 @@
         <mc:AlternateContent>
           <mc:Choice Requires="wps">
             <w:drawing>
-              <wp:anchor distT="0" distB="0" distL="114300" distR="114300" simplePos="0" relativeHeight="251659264" behindDoc="1" locked="0" layoutInCell="1" allowOverlap="1" wp14:anchorId="726F070D" wp14:editId="5F25ABF6">
+              <wp:anchor distT="0" distB="0" distL="114300" distR="114300" simplePos="0" relativeHeight="251659264" behindDoc="1" locked="0" layoutInCell="1" allowOverlap="1" wp14:anchorId="726F070D" wp14:editId="3CB419C4">
                 <wp:simplePos x="0" y="0"/>
                 <wp:positionH relativeFrom="column">
                   <wp:posOffset>243840</wp:posOffset>
                 </wp:positionH>
                 <wp:positionV relativeFrom="paragraph">
-                  <wp:posOffset>-784860</wp:posOffset>
+                  <wp:posOffset>-1055794</wp:posOffset>
                 </wp:positionV>
                 <wp:extent cx="3209925" cy="2198370"/>
                 <wp:effectExtent l="0" t="0" r="9525" b="0"/>
@@ -429,7 +429,7 @@
                 <v:stroke joinstyle="miter"/>
                 <v:path gradientshapeok="t" o:connecttype="rect"/>
               </v:shapetype>
-              <v:shape id="Text Box 2" o:spid="_x0000_s1026" type="#_x0000_t202" style="position:absolute;left:0;text-align:left;margin-left:19.2pt;margin-top:-61.8pt;width:252.75pt;height:173.1pt;z-index:-251657216;visibility:visible;mso-wrap-style:square;mso-width-percent:0;mso-height-percent:0;mso-wrap-distance-left:9pt;mso-wrap-distance-top:0;mso-wrap-distance-right:9pt;mso-wrap-distance-bottom:0;mso-position-horizontal:absolute;mso-position-horizontal-relative:text;mso-position-vertical:absolute;mso-position-vertical-relative:text;mso-width-percent:0;mso-height-percent:0;mso-width-relative:margin;mso-height-relative:margin;v-text-anchor:bottom" o:gfxdata="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" stroked="f">
+              <v:shape id="Text Box 2" o:spid="_x0000_s1026" type="#_x0000_t202" style="position:absolute;left:0;text-align:left;margin-left:19.2pt;margin-top:-83.15pt;width:252.75pt;height:173.1pt;z-index:-251657216;visibility:visible;mso-wrap-style:square;mso-width-percent:0;mso-height-percent:0;mso-wrap-distance-left:9pt;mso-wrap-distance-top:0;mso-wrap-distance-right:9pt;mso-wrap-distance-bottom:0;mso-position-horizontal:absolute;mso-position-horizontal-relative:text;mso-position-vertical:absolute;mso-position-vertical-relative:text;mso-width-percent:0;mso-height-percent:0;mso-width-relative:margin;mso-height-relative:margin;v-text-anchor:bottom" o:gfxdata="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" stroked="f">
                 <v:textbox>
                   <w:txbxContent>
                     <w:p>
@@ -782,17 +782,6 @@
     <w:p>
       <w:pPr>
         <w:ind w:left="-90"/>
-      </w:pPr>
-    </w:p>
-    <w:p>
-      <w:pPr>
-        <w:spacing w:after="0" w:line="240" w:lineRule="auto"/>
-        <w:ind w:left="-90"/>
-        <w:rPr>
-          <w:rFonts w:ascii="Arial" w:eastAsia="Cambria" w:hAnsi="Arial" w:cs="Times New Roman"/>
-          <w:szCs w:val="20"/>
-          <w:lang w:val="nl-NL"/>
-        </w:rPr>
       </w:pPr>
     </w:p>
     <w:p>
@@ -802,7 +791,7 @@
         </w:tabs>
         <w:spacing w:after="0" w:line="240" w:lineRule="auto"/>
         <w:ind w:left="-90"/>
-        <w:jc w:val="right"/>
+        <w:jc w:val="center"/>
         <w:rPr>
           <w:rFonts w:ascii="Arial" w:eastAsia="Cambria" w:hAnsi="Arial" w:cs="Times New Roman"/>
           <w:szCs w:val="20"/>
@@ -817,37 +806,7 @@
         </w:tabs>
         <w:spacing w:after="0" w:line="240" w:lineRule="auto"/>
         <w:ind w:left="-90"/>
-        <w:jc w:val="right"/>
-        <w:rPr>
-          <w:rFonts w:ascii="Arial" w:eastAsia="Cambria" w:hAnsi="Arial" w:cs="Times New Roman"/>
-          <w:szCs w:val="20"/>
-          <w:lang w:val="nl-NL"/>
-        </w:rPr>
-      </w:pPr>
-    </w:p>
-    <w:p>
-      <w:pPr>
-        <w:tabs>
-          <w:tab w:val="right" w:pos="8789"/>
-        </w:tabs>
-        <w:spacing w:after="0" w:line="240" w:lineRule="auto"/>
-        <w:ind w:left="-90"/>
-        <w:jc w:val="right"/>
-        <w:rPr>
-          <w:rFonts w:ascii="Arial" w:eastAsia="Cambria" w:hAnsi="Arial" w:cs="Times New Roman"/>
-          <w:szCs w:val="20"/>
-          <w:lang w:val="nl-NL"/>
-        </w:rPr>
-      </w:pPr>
-    </w:p>
-    <w:p>
-      <w:pPr>
-        <w:tabs>
-          <w:tab w:val="right" w:pos="8789"/>
-        </w:tabs>
-        <w:spacing w:after="0" w:line="240" w:lineRule="auto"/>
-        <w:ind w:left="-90"/>
-        <w:jc w:val="right"/>
+        <w:jc w:val="center"/>
         <w:rPr>
           <w:rFonts w:ascii="Arial" w:eastAsia="Cambria" w:hAnsi="Arial" w:cs="Times New Roman"/>
           <w:szCs w:val="20"/>
@@ -2278,6 +2237,36 @@
       <w:pPr>
         <w:spacing w:after="0" w:line="240" w:lineRule="auto"/>
         <w:ind w:right="720"/>
+        <w:rPr>
+          <w:rFonts w:ascii="Arial" w:eastAsia="Times New Roman" w:hAnsi="Arial" w:cs="Times New Roman"/>
+          <w:sz w:val="16"/>
+          <w:szCs w:val="24"/>
+          <w:lang w:val="en-GB"/>
+        </w:rPr>
+      </w:pPr>
+    </w:p>
+    <w:p>
+      <w:pPr>
+        <w:rPr>
+          <w:rFonts w:ascii="Arial" w:eastAsia="Times New Roman" w:hAnsi="Arial" w:cs="Times New Roman"/>
+          <w:sz w:val="16"/>
+          <w:szCs w:val="24"/>
+          <w:lang w:val="en-GB"/>
+        </w:rPr>
+      </w:pPr>
+    </w:p>
+    <w:p>
+      <w:pPr>
+        <w:rPr>
+          <w:rFonts w:ascii="Arial" w:eastAsia="Times New Roman" w:hAnsi="Arial" w:cs="Times New Roman"/>
+          <w:sz w:val="16"/>
+          <w:szCs w:val="24"/>
+          <w:lang w:val="en-GB"/>
+        </w:rPr>
+      </w:pPr>
+    </w:p>
+    <w:p>
+      <w:pPr>
         <w:rPr>
           <w:rFonts w:ascii="Arial" w:eastAsia="Times New Roman" w:hAnsi="Arial" w:cs="Times New Roman"/>
           <w:sz w:val="16"/>

</xml_diff>

<commit_message>
construct header row "manually"
</commit_message>
<xml_diff>
--- a/backend/drscm/templates/invoice/base.docx
+++ b/backend/drscm/templates/invoice/base.docx
@@ -1775,107 +1775,6 @@
           </w:tcPr>
           <w:p>
             <w:pPr>
-              <w:spacing w:before="0"/>
-              <w:ind w:left="-90"/>
-              <w:rPr>
-                <w:rFonts w:eastAsia="Cambria" w:cs="Times New Roman"/>
-                <w:szCs w:val="20"/>
-                <w:lang w:val="pt-BR"/>
-              </w:rPr>
-            </w:pPr>
-            <w:r>
-              <w:rPr>
-                <w:rFonts w:eastAsia="Cambria" w:cs="Times New Roman"/>
-                <w:color w:val="auto"/>
-                <w:szCs w:val="20"/>
-                <w:lang w:val="pt-BR"/>
-              </w:rPr>
-              <w:t>Consultancy: «hours_worked» hours</w:t>
-            </w:r>
-            <w:r>
-              <w:rPr>
-                <w:rFonts w:eastAsia="Cambria" w:cs="Times New Roman"/>
-                <w:color w:val="auto"/>
-                <w:szCs w:val="20"/>
-                <w:lang w:val="pt-BR"/>
-              </w:rPr>
-              <w:br/>
-              <w:t xml:space="preserve">    as executed at DRS premisis in </w:t>
-            </w:r>
-            <w:r>
-              <w:rPr>
-                <w:rFonts w:eastAsia="Cambria" w:cs="Times New Roman"/>
-                <w:color w:val="auto"/>
-                <w:szCs w:val="20"/>
-                <w:lang w:val="pt-BR"/>
-              </w:rPr>
-              <w:br/>
-              <w:t xml:space="preserve">    Doetinchem, the Netherlands</w:t>
-            </w:r>
-          </w:p>
-        </w:tc>
-        <w:tc>
-          <w:tcPr>
-            <w:tcW w:w="2160" w:type="dxa"/>
-          </w:tcPr>
-          <w:p>
-            <w:pPr>
-              <w:spacing w:before="0"/>
-              <w:ind w:left="-90"/>
-              <w:rPr>
-                <w:rFonts w:eastAsia="Cambria" w:cs="Times New Roman"/>
-                <w:b/>
-                <w:bCs/>
-                <w:szCs w:val="20"/>
-                <w:lang w:val="pt-BR"/>
-              </w:rPr>
-            </w:pPr>
-          </w:p>
-        </w:tc>
-        <w:tc>
-          <w:tcPr>
-            <w:tcW w:w="1620" w:type="dxa"/>
-          </w:tcPr>
-          <w:p>
-            <w:pPr>
-              <w:spacing w:before="0"/>
-              <w:ind w:left="-90"/>
-              <w:rPr>
-                <w:rFonts w:eastAsia="Cambria" w:cs="Times New Roman"/>
-                <w:b/>
-                <w:bCs/>
-                <w:szCs w:val="20"/>
-                <w:lang w:val="pt-BR"/>
-              </w:rPr>
-            </w:pPr>
-          </w:p>
-        </w:tc>
-        <w:tc>
-          <w:tcPr>
-            <w:tcW w:w="450" w:type="dxa"/>
-          </w:tcPr>
-          <w:p>
-            <w:pPr>
-              <w:spacing w:before="0"/>
-              <w:ind w:left="-90"/>
-              <w:rPr>
-                <w:rFonts w:eastAsia="Cambria" w:cs="Times New Roman"/>
-                <w:b/>
-                <w:bCs/>
-                <w:szCs w:val="20"/>
-                <w:lang w:val="pt-BR"/>
-              </w:rPr>
-            </w:pPr>
-          </w:p>
-        </w:tc>
-      </w:tr>
-      <w:tr>
-        <w:tc>
-          <w:tcPr>
-            <w:tcW w:w="4402" w:type="dxa"/>
-          </w:tcPr>
-          <w:p>
-            <w:pPr>
               <w:ind w:left="-90"/>
               <w:rPr>
                 <w:rFonts w:eastAsia="Cambria" w:cs="Times New Roman"/>
@@ -2347,7 +2246,6 @@
                 <w:bCs/>
                 <w:lang w:val="en-GB"/>
               </w:rPr>
-              <w:lastRenderedPageBreak/>
               <w:t>Date</w:t>
             </w:r>
           </w:p>
@@ -2457,7 +2355,6 @@
               <w:t>(</w:t>
             </w:r>
             <w:proofErr w:type="spellStart"/>
-            <w:proofErr w:type="gramStart"/>
             <w:r>
               <w:rPr>
                 <w:rFonts w:ascii="Arial" w:eastAsia="Times New Roman" w:hAnsi="Arial" w:cs="Times New Roman"/>
@@ -2468,7 +2365,6 @@
               <w:t>hr:min</w:t>
             </w:r>
             <w:proofErr w:type="spellEnd"/>
-            <w:proofErr w:type="gramEnd"/>
             <w:r>
               <w:rPr>
                 <w:rFonts w:ascii="Arial" w:eastAsia="Times New Roman" w:hAnsi="Arial" w:cs="Times New Roman"/>
@@ -2730,7 +2626,6 @@
               <w:t>Total amount of hours (</w:t>
             </w:r>
             <w:proofErr w:type="spellStart"/>
-            <w:proofErr w:type="gramStart"/>
             <w:r>
               <w:rPr>
                 <w:rFonts w:ascii="Arial" w:eastAsia="Times New Roman" w:hAnsi="Arial" w:cs="Times New Roman"/>
@@ -2741,7 +2636,6 @@
               <w:t>hr:min</w:t>
             </w:r>
             <w:proofErr w:type="spellEnd"/>
-            <w:proofErr w:type="gramEnd"/>
             <w:r>
               <w:rPr>
                 <w:rFonts w:ascii="Arial" w:eastAsia="Times New Roman" w:hAnsi="Arial" w:cs="Times New Roman"/>

</xml_diff>

<commit_message>
add implementation of the invoice doc merger
</commit_message>
<xml_diff>
--- a/backend/drscm/templates/invoice/base.docx
+++ b/backend/drscm/templates/invoice/base.docx
@@ -2186,6 +2186,26 @@
     </w:p>
     <w:p>
       <w:pPr>
+        <w:rPr>
+          <w:rFonts w:ascii="Arial" w:eastAsia="Times New Roman" w:hAnsi="Arial" w:cs="Times New Roman"/>
+          <w:sz w:val="16"/>
+          <w:szCs w:val="24"/>
+          <w:lang w:val="en-GB"/>
+        </w:rPr>
+      </w:pPr>
+    </w:p>
+    <w:p>
+      <w:pPr>
+        <w:rPr>
+          <w:rFonts w:ascii="Arial" w:eastAsia="Times New Roman" w:hAnsi="Arial" w:cs="Times New Roman"/>
+          <w:sz w:val="16"/>
+          <w:szCs w:val="24"/>
+          <w:lang w:val="en-GB"/>
+        </w:rPr>
+      </w:pPr>
+    </w:p>
+    <w:p>
+      <w:pPr>
         <w:spacing w:after="0" w:line="240" w:lineRule="auto"/>
         <w:ind w:left="-90" w:right="720"/>
         <w:rPr>
@@ -2246,6 +2266,7 @@
                 <w:bCs/>
                 <w:lang w:val="en-GB"/>
               </w:rPr>
+              <w:lastRenderedPageBreak/>
               <w:t>Date</w:t>
             </w:r>
           </w:p>
@@ -2355,6 +2376,7 @@
               <w:t>(</w:t>
             </w:r>
             <w:proofErr w:type="spellStart"/>
+            <w:proofErr w:type="gramStart"/>
             <w:r>
               <w:rPr>
                 <w:rFonts w:ascii="Arial" w:eastAsia="Times New Roman" w:hAnsi="Arial" w:cs="Times New Roman"/>
@@ -2365,6 +2387,7 @@
               <w:t>hr:min</w:t>
             </w:r>
             <w:proofErr w:type="spellEnd"/>
+            <w:proofErr w:type="gramEnd"/>
             <w:r>
               <w:rPr>
                 <w:rFonts w:ascii="Arial" w:eastAsia="Times New Roman" w:hAnsi="Arial" w:cs="Times New Roman"/>
@@ -2626,6 +2649,7 @@
               <w:t>Total amount of hours (</w:t>
             </w:r>
             <w:proofErr w:type="spellStart"/>
+            <w:proofErr w:type="gramStart"/>
             <w:r>
               <w:rPr>
                 <w:rFonts w:ascii="Arial" w:eastAsia="Times New Roman" w:hAnsi="Arial" w:cs="Times New Roman"/>
@@ -2636,6 +2660,7 @@
               <w:t>hr:min</w:t>
             </w:r>
             <w:proofErr w:type="spellEnd"/>
+            <w:proofErr w:type="gramEnd"/>
             <w:r>
               <w:rPr>
                 <w:rFonts w:ascii="Arial" w:eastAsia="Times New Roman" w:hAnsi="Arial" w:cs="Times New Roman"/>

</xml_diff>

<commit_message>
add test that compares generated invoice
</commit_message>
<xml_diff>
--- a/backend/drscm/templates/invoice/base.docx
+++ b/backend/drscm/templates/invoice/base.docx
@@ -17,13 +17,13 @@
         <mc:AlternateContent>
           <mc:Choice Requires="wps">
             <w:drawing>
-              <wp:anchor distT="0" distB="0" distL="114300" distR="114300" simplePos="0" relativeHeight="251659264" behindDoc="1" locked="0" layoutInCell="1" allowOverlap="1" wp14:anchorId="726F070D" wp14:editId="3CB419C4">
+              <wp:anchor distT="0" distB="0" distL="114300" distR="114300" simplePos="0" relativeHeight="251659264" behindDoc="1" locked="0" layoutInCell="1" allowOverlap="1" wp14:anchorId="726F070D" wp14:editId="280C3F7C">
                 <wp:simplePos x="0" y="0"/>
                 <wp:positionH relativeFrom="column">
                   <wp:posOffset>243840</wp:posOffset>
                 </wp:positionH>
                 <wp:positionV relativeFrom="paragraph">
-                  <wp:posOffset>-1055794</wp:posOffset>
+                  <wp:posOffset>-1261110</wp:posOffset>
                 </wp:positionV>
                 <wp:extent cx="3209925" cy="2198370"/>
                 <wp:effectExtent l="0" t="0" r="9525" b="0"/>
@@ -429,7 +429,7 @@
                 <v:stroke joinstyle="miter"/>
                 <v:path gradientshapeok="t" o:connecttype="rect"/>
               </v:shapetype>
-              <v:shape id="Text Box 2" o:spid="_x0000_s1026" type="#_x0000_t202" style="position:absolute;left:0;text-align:left;margin-left:19.2pt;margin-top:-83.15pt;width:252.75pt;height:173.1pt;z-index:-251657216;visibility:visible;mso-wrap-style:square;mso-width-percent:0;mso-height-percent:0;mso-wrap-distance-left:9pt;mso-wrap-distance-top:0;mso-wrap-distance-right:9pt;mso-wrap-distance-bottom:0;mso-position-horizontal:absolute;mso-position-horizontal-relative:text;mso-position-vertical:absolute;mso-position-vertical-relative:text;mso-width-percent:0;mso-height-percent:0;mso-width-relative:margin;mso-height-relative:margin;v-text-anchor:bottom" o:gfxdata="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" stroked="f">
+              <v:shape id="Text Box 2" o:spid="_x0000_s1026" type="#_x0000_t202" style="position:absolute;left:0;text-align:left;margin-left:19.2pt;margin-top:-99.3pt;width:252.75pt;height:173.1pt;z-index:-251657216;visibility:visible;mso-wrap-style:square;mso-width-percent:0;mso-height-percent:0;mso-wrap-distance-left:9pt;mso-wrap-distance-top:0;mso-wrap-distance-right:9pt;mso-wrap-distance-bottom:0;mso-position-horizontal:absolute;mso-position-horizontal-relative:text;mso-position-vertical:absolute;mso-position-vertical-relative:text;mso-width-percent:0;mso-height-percent:0;mso-width-relative:margin;mso-height-relative:margin;v-text-anchor:bottom" o:gfxdata="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" stroked="f">
                 <v:textbox>
                   <w:txbxContent>
                     <w:p>
@@ -790,23 +790,6 @@
           <w:tab w:val="right" w:pos="8789"/>
         </w:tabs>
         <w:spacing w:after="0" w:line="240" w:lineRule="auto"/>
-        <w:ind w:left="-90"/>
-        <w:jc w:val="center"/>
-        <w:rPr>
-          <w:rFonts w:ascii="Arial" w:eastAsia="Cambria" w:hAnsi="Arial" w:cs="Times New Roman"/>
-          <w:szCs w:val="20"/>
-          <w:lang w:val="nl-NL"/>
-        </w:rPr>
-      </w:pPr>
-    </w:p>
-    <w:p>
-      <w:pPr>
-        <w:tabs>
-          <w:tab w:val="right" w:pos="8789"/>
-        </w:tabs>
-        <w:spacing w:after="0" w:line="240" w:lineRule="auto"/>
-        <w:ind w:left="-90"/>
-        <w:jc w:val="center"/>
         <w:rPr>
           <w:rFonts w:ascii="Arial" w:eastAsia="Cambria" w:hAnsi="Arial" w:cs="Times New Roman"/>
           <w:szCs w:val="20"/>
@@ -835,21 +818,6 @@
           <w:tab w:val="right" w:pos="8789"/>
         </w:tabs>
         <w:spacing w:after="0" w:line="240" w:lineRule="auto"/>
-        <w:ind w:left="-90"/>
-        <w:jc w:val="right"/>
-        <w:rPr>
-          <w:rFonts w:ascii="Arial" w:eastAsia="Cambria" w:hAnsi="Arial" w:cs="Times New Roman"/>
-          <w:szCs w:val="20"/>
-          <w:lang w:val="nl-NL"/>
-        </w:rPr>
-      </w:pPr>
-    </w:p>
-    <w:p>
-      <w:pPr>
-        <w:tabs>
-          <w:tab w:val="right" w:pos="8789"/>
-        </w:tabs>
-        <w:spacing w:after="0" w:line="240" w:lineRule="auto"/>
         <w:ind w:left="-90" w:right="270"/>
         <w:jc w:val="right"/>
         <w:rPr>
@@ -897,7 +865,7 @@
           <w:szCs w:val="20"/>
           <w:lang w:val="nl-NL"/>
         </w:rPr>
-        <w:t>2 Mei 2022</w:t>
+        <w:t>3 Mei 2022</w:t>
       </w:r>
       <w:r>
         <w:rPr>
@@ -2074,12 +2042,25 @@
     </w:p>
     <w:p>
       <w:pPr>
+        <w:rPr>
+          <w:rFonts w:ascii="Arial" w:eastAsia="Times New Roman" w:hAnsi="Arial" w:cs="Times New Roman"/>
+          <w:lang w:val="en-GB"/>
+        </w:rPr>
+      </w:pPr>
+      <w:r>
+        <w:rPr>
+          <w:rFonts w:ascii="Arial" w:eastAsia="Times New Roman" w:hAnsi="Arial" w:cs="Times New Roman"/>
+          <w:lang w:val="en-GB"/>
+        </w:rPr>
+        <w:br w:type="page"/>
+      </w:r>
+    </w:p>
+    <w:p>
+      <w:pPr>
         <w:spacing w:after="0" w:line="240" w:lineRule="auto"/>
-        <w:ind w:right="720"/>
+        <w:ind w:left="360" w:right="720" w:firstLine="142"/>
         <w:rPr>
           <w:rFonts w:ascii="Arial" w:eastAsia="Times New Roman" w:hAnsi="Arial" w:cs="Times New Roman"/>
-          <w:sz w:val="16"/>
-          <w:szCs w:val="24"/>
           <w:lang w:val="en-GB"/>
         </w:rPr>
       </w:pPr>
@@ -2100,102 +2081,6 @@
       <w:pPr>
         <w:spacing w:after="0" w:line="240" w:lineRule="auto"/>
         <w:ind w:right="720"/>
-        <w:rPr>
-          <w:rFonts w:ascii="Arial" w:eastAsia="Times New Roman" w:hAnsi="Arial" w:cs="Times New Roman"/>
-          <w:sz w:val="16"/>
-          <w:szCs w:val="24"/>
-          <w:lang w:val="en-GB"/>
-        </w:rPr>
-      </w:pPr>
-    </w:p>
-    <w:p>
-      <w:pPr>
-        <w:spacing w:after="0" w:line="240" w:lineRule="auto"/>
-        <w:ind w:right="720"/>
-        <w:rPr>
-          <w:rFonts w:ascii="Arial" w:eastAsia="Times New Roman" w:hAnsi="Arial" w:cs="Times New Roman"/>
-          <w:sz w:val="16"/>
-          <w:szCs w:val="24"/>
-          <w:lang w:val="en-GB"/>
-        </w:rPr>
-      </w:pPr>
-    </w:p>
-    <w:p>
-      <w:pPr>
-        <w:spacing w:after="0" w:line="240" w:lineRule="auto"/>
-        <w:ind w:right="720"/>
-        <w:rPr>
-          <w:rFonts w:ascii="Arial" w:eastAsia="Times New Roman" w:hAnsi="Arial" w:cs="Times New Roman"/>
-          <w:sz w:val="16"/>
-          <w:szCs w:val="24"/>
-          <w:lang w:val="en-GB"/>
-        </w:rPr>
-      </w:pPr>
-    </w:p>
-    <w:p>
-      <w:pPr>
-        <w:spacing w:after="0" w:line="240" w:lineRule="auto"/>
-        <w:ind w:right="720"/>
-        <w:rPr>
-          <w:rFonts w:ascii="Arial" w:eastAsia="Times New Roman" w:hAnsi="Arial" w:cs="Times New Roman"/>
-          <w:sz w:val="16"/>
-          <w:szCs w:val="24"/>
-          <w:lang w:val="en-GB"/>
-        </w:rPr>
-      </w:pPr>
-    </w:p>
-    <w:p>
-      <w:pPr>
-        <w:rPr>
-          <w:rFonts w:ascii="Arial" w:eastAsia="Times New Roman" w:hAnsi="Arial" w:cs="Times New Roman"/>
-          <w:sz w:val="16"/>
-          <w:szCs w:val="24"/>
-          <w:lang w:val="en-GB"/>
-        </w:rPr>
-      </w:pPr>
-    </w:p>
-    <w:p>
-      <w:pPr>
-        <w:rPr>
-          <w:rFonts w:ascii="Arial" w:eastAsia="Times New Roman" w:hAnsi="Arial" w:cs="Times New Roman"/>
-          <w:sz w:val="16"/>
-          <w:szCs w:val="24"/>
-          <w:lang w:val="en-GB"/>
-        </w:rPr>
-      </w:pPr>
-    </w:p>
-    <w:p>
-      <w:pPr>
-        <w:rPr>
-          <w:rFonts w:ascii="Arial" w:eastAsia="Times New Roman" w:hAnsi="Arial" w:cs="Times New Roman"/>
-          <w:sz w:val="16"/>
-          <w:szCs w:val="24"/>
-          <w:lang w:val="en-GB"/>
-        </w:rPr>
-      </w:pPr>
-    </w:p>
-    <w:p>
-      <w:pPr>
-        <w:rPr>
-          <w:rFonts w:ascii="Arial" w:eastAsia="Times New Roman" w:hAnsi="Arial" w:cs="Times New Roman"/>
-          <w:sz w:val="16"/>
-          <w:szCs w:val="24"/>
-          <w:lang w:val="en-GB"/>
-        </w:rPr>
-      </w:pPr>
-    </w:p>
-    <w:p>
-      <w:pPr>
-        <w:rPr>
-          <w:rFonts w:ascii="Arial" w:eastAsia="Times New Roman" w:hAnsi="Arial" w:cs="Times New Roman"/>
-          <w:sz w:val="16"/>
-          <w:szCs w:val="24"/>
-          <w:lang w:val="en-GB"/>
-        </w:rPr>
-      </w:pPr>
-    </w:p>
-    <w:p>
-      <w:pPr>
         <w:rPr>
           <w:rFonts w:ascii="Arial" w:eastAsia="Times New Roman" w:hAnsi="Arial" w:cs="Times New Roman"/>
           <w:sz w:val="16"/>
@@ -2266,7 +2151,6 @@
                 <w:bCs/>
                 <w:lang w:val="en-GB"/>
               </w:rPr>
-              <w:lastRenderedPageBreak/>
               <w:t>Date</w:t>
             </w:r>
           </w:p>

</xml_diff>

<commit_message>
make invoice report comparison independant of the date
</commit_message>
<xml_diff>
--- a/backend/drscm/templates/invoice/base.docx
+++ b/backend/drscm/templates/invoice/base.docx
@@ -807,6 +807,8 @@
         <w:jc w:val="right"/>
         <w:rPr>
           <w:rFonts w:ascii="Arial" w:eastAsia="Cambria" w:hAnsi="Arial" w:cs="Times New Roman"/>
+          <w:b/>
+          <w:bCs/>
           <w:szCs w:val="20"/>
           <w:lang w:val="nl-NL"/>
         </w:rPr>
@@ -832,11 +834,11 @@
           <w:szCs w:val="20"/>
           <w:lang w:val="nl-NL"/>
         </w:rPr>
-        <w:t xml:space="preserve">Doetinchem, </w:t>
-      </w:r>
-      <w:r>
-        <w:rPr>
-          <w:rFonts w:ascii="Arial" w:eastAsia="Cambria" w:hAnsi="Arial" w:cs="Arial"/>
+        <w:t>Doetinchem,</w:t>
+      </w:r>
+      <w:r>
+        <w:rPr>
+          <w:rFonts w:ascii="Arial" w:eastAsia="Cambria" w:hAnsi="Arial" w:cs="Times New Roman"/>
           <w:szCs w:val="20"/>
           <w:lang w:val="nl-NL"/>
         </w:rPr>
@@ -844,15 +846,15 @@
       </w:r>
       <w:r>
         <w:rPr>
-          <w:rFonts w:ascii="Arial" w:eastAsia="Cambria" w:hAnsi="Arial" w:cs="Arial"/>
+          <w:rFonts w:ascii="Arial" w:eastAsia="Cambria" w:hAnsi="Arial" w:cs="Times New Roman"/>
           <w:szCs w:val="20"/>
           <w:lang w:val="nl-NL"/>
         </w:rPr>
-        <w:instrText xml:space="preserve"> DATE  \@ "d MMMM yyyy"  \* Caps </w:instrText>
-      </w:r>
-      <w:r>
-        <w:rPr>
-          <w:rFonts w:ascii="Arial" w:eastAsia="Cambria" w:hAnsi="Arial" w:cs="Arial"/>
+        <w:instrText xml:space="preserve"> MERGEFIELD  invoice_date  \* MERGEFORMAT </w:instrText>
+      </w:r>
+      <w:r>
+        <w:rPr>
+          <w:rFonts w:ascii="Arial" w:eastAsia="Cambria" w:hAnsi="Arial" w:cs="Times New Roman"/>
           <w:szCs w:val="20"/>
           <w:lang w:val="nl-NL"/>
         </w:rPr>
@@ -860,16 +862,36 @@
       </w:r>
       <w:r>
         <w:rPr>
-          <w:rFonts w:ascii="Arial" w:eastAsia="Cambria" w:hAnsi="Arial" w:cs="Arial"/>
+          <w:rFonts w:ascii="Arial" w:eastAsia="Cambria" w:hAnsi="Arial" w:cs="Times New Roman"/>
           <w:noProof/>
           <w:szCs w:val="20"/>
           <w:lang w:val="nl-NL"/>
         </w:rPr>
-        <w:t>3 Mei 2022</w:t>
-      </w:r>
-      <w:r>
-        <w:rPr>
-          <w:rFonts w:ascii="Arial" w:eastAsia="Cambria" w:hAnsi="Arial" w:cs="Arial"/>
+        <w:t>«</w:t>
+      </w:r>
+      <w:proofErr w:type="spellStart"/>
+      <w:r>
+        <w:rPr>
+          <w:rFonts w:ascii="Arial" w:eastAsia="Cambria" w:hAnsi="Arial" w:cs="Times New Roman"/>
+          <w:noProof/>
+          <w:szCs w:val="20"/>
+          <w:lang w:val="nl-NL"/>
+        </w:rPr>
+        <w:t>invoice_date</w:t>
+      </w:r>
+      <w:proofErr w:type="spellEnd"/>
+      <w:r>
+        <w:rPr>
+          <w:rFonts w:ascii="Arial" w:eastAsia="Cambria" w:hAnsi="Arial" w:cs="Times New Roman"/>
+          <w:noProof/>
+          <w:szCs w:val="20"/>
+          <w:lang w:val="nl-NL"/>
+        </w:rPr>
+        <w:t>»</w:t>
+      </w:r>
+      <w:r>
+        <w:rPr>
+          <w:rFonts w:ascii="Arial" w:eastAsia="Cambria" w:hAnsi="Arial" w:cs="Times New Roman"/>
           <w:szCs w:val="20"/>
           <w:lang w:val="nl-NL"/>
         </w:rPr>

</xml_diff>